<commit_message>
Assignment 2 Cosmetic changes
</commit_message>
<xml_diff>
--- a/Assignment 2 - KNN Classifier/Assignment_2_Solution.docx
+++ b/Assignment 2 - KNN Classifier/Assignment_2_Solution.docx
@@ -25,8 +25,6 @@
         </w:numPr>
         <w:jc w:val="both"/>
       </w:pPr>
-      <w:bookmarkStart w:id="0" w:name="_GoBack"/>
-      <w:bookmarkEnd w:id="0"/>
       <w:r>
         <w:t>Lazy Classifier</w:t>
       </w:r>
@@ -127,40 +125,87 @@
         <w:jc w:val="both"/>
       </w:pPr>
       <w:r>
-        <w:t>classifier needs the most computation to infer the class label for this example, and what is the</w:t>
+        <w:t xml:space="preserve">classifier needs the most computation to infer the class label for this example, and what is the time complexity for this inference, </w:t>
+      </w:r>
+      <w:proofErr w:type="gramStart"/>
+      <w:r>
+        <w:t>assuming that</w:t>
+      </w:r>
+      <w:proofErr w:type="gramEnd"/>
+      <w:r>
+        <w:t xml:space="preserve"> we have n training examples, and the number of features is significantly smaller than n?</w:t>
+      </w:r>
+    </w:p>
+    <w:p>
+      <w:pPr>
+        <w:pStyle w:val="ListParagraph"/>
+        <w:ind w:left="1440"/>
+        <w:jc w:val="both"/>
+      </w:pPr>
+      <w:r>
+        <w:t>KNN</w:t>
+      </w:r>
+    </w:p>
+    <w:p>
+      <w:pPr>
+        <w:pStyle w:val="ListParagraph"/>
+        <w:ind w:left="1800"/>
+        <w:jc w:val="both"/>
+      </w:pPr>
+      <w:r>
+        <w:t xml:space="preserve">In KNN, </w:t>
+      </w:r>
+      <w:r>
+        <w:t xml:space="preserve">firstly we need to calculate distance from the new test sample to </w:t>
+      </w:r>
+      <w:proofErr w:type="gramStart"/>
+      <w:r>
+        <w:t>all of</w:t>
+      </w:r>
+      <w:proofErr w:type="gramEnd"/>
+      <w:r>
+        <w:t xml:space="preserve"> the n training samples. Since number of features are negligible, it will take </w:t>
+      </w:r>
+      <w:proofErr w:type="gramStart"/>
+      <w:r>
+        <w:t>O(</w:t>
+      </w:r>
+      <w:proofErr w:type="gramEnd"/>
+      <w:r>
+        <w:t>1) time to calculate distance from the test sample to 1 training sample. Therefore O(n) time is required to calculate distance from test sample to n training samples.</w:t>
+      </w:r>
+    </w:p>
+    <w:p>
+      <w:pPr>
+        <w:pStyle w:val="ListParagraph"/>
+        <w:ind w:left="1800"/>
+        <w:jc w:val="both"/>
+      </w:pPr>
+      <w:r>
+        <w:t>Now to select k closest points from the sample</w:t>
+      </w:r>
+      <w:r>
+        <w:t>,</w:t>
       </w:r>
       <w:r>
         <w:t xml:space="preserve"> </w:t>
       </w:r>
       <w:r>
-        <w:t xml:space="preserve">time complexity for this inference, </w:t>
+        <w:t>need</w:t>
+      </w:r>
+      <w:r>
+        <w:t xml:space="preserve"> </w:t>
       </w:r>
       <w:proofErr w:type="gramStart"/>
       <w:r>
-        <w:t>assuming that</w:t>
+        <w:t>O(</w:t>
       </w:r>
       <w:proofErr w:type="gramEnd"/>
       <w:r>
-        <w:t xml:space="preserve"> we have n training examples, and the number of</w:t>
-      </w:r>
-      <w:r>
-        <w:t xml:space="preserve"> </w:t>
-      </w:r>
-      <w:r>
-        <w:t>features is significantly smaller than n?</w:t>
-      </w:r>
-    </w:p>
-    <w:p>
-      <w:pPr>
-        <w:pStyle w:val="ListParagraph"/>
-        <w:numPr>
-          <w:ilvl w:val="0"/>
-          <w:numId w:val="6"/>
-        </w:numPr>
-        <w:jc w:val="both"/>
-      </w:pPr>
-      <w:r>
-        <w:t>Naïve Bayes</w:t>
+        <w:t>n Log k)</w:t>
+      </w:r>
+      <w:r>
+        <w:t>, assuming max-heap is used to select k closest points.</w:t>
       </w:r>
     </w:p>
     <w:p>
@@ -170,165 +215,28 @@
         <w:jc w:val="both"/>
       </w:pPr>
       <w:r>
-        <w:t>Consider number of features as d. Assuming binary classifier, (2d+1) independent probabilities are required. Each probability at the most can take all n examples for calculation. Hence it complexity is O((2d+</w:t>
+        <w:t>Selecting label based on majority vote will take O(k).</w:t>
+      </w:r>
+    </w:p>
+    <w:p>
+      <w:pPr>
+        <w:pStyle w:val="ListParagraph"/>
+        <w:ind w:left="1800"/>
+        <w:jc w:val="both"/>
+      </w:pPr>
+      <w:r>
+        <w:t>Hence complexity will be O(n)+</w:t>
       </w:r>
       <w:proofErr w:type="gramStart"/>
       <w:r>
-        <w:t>1)n</w:t>
+        <w:t>O(</w:t>
       </w:r>
       <w:proofErr w:type="gramEnd"/>
       <w:r>
-        <w:t>). Also, d is negligible compared to n and hence its O(n).</w:t>
-      </w:r>
-    </w:p>
-    <w:p>
-      <w:pPr>
-        <w:pStyle w:val="ListParagraph"/>
-        <w:numPr>
-          <w:ilvl w:val="0"/>
-          <w:numId w:val="6"/>
-        </w:numPr>
-        <w:jc w:val="both"/>
-      </w:pPr>
-      <w:r>
-        <w:t>KNN</w:t>
-      </w:r>
-    </w:p>
-    <w:p>
-      <w:pPr>
-        <w:pStyle w:val="ListParagraph"/>
-        <w:ind w:left="1800"/>
-        <w:jc w:val="both"/>
-      </w:pPr>
-      <w:r>
-        <w:t xml:space="preserve">In KNN, </w:t>
-      </w:r>
-      <w:r>
-        <w:t xml:space="preserve">firstly we need to calculate distance from the new test sample to </w:t>
-      </w:r>
-      <w:proofErr w:type="gramStart"/>
-      <w:r>
-        <w:t>all of</w:t>
-      </w:r>
-      <w:proofErr w:type="gramEnd"/>
-      <w:r>
-        <w:t xml:space="preserve"> the n training samples. Since number of features are negligible, it will take </w:t>
-      </w:r>
-      <w:proofErr w:type="gramStart"/>
-      <w:r>
-        <w:t>O(</w:t>
-      </w:r>
-      <w:proofErr w:type="gramEnd"/>
-      <w:r>
-        <w:t>1) time to calculate distance from the test sample to 1 training sample. Therefore O(n) time is required to calculate distance from test sample to n training samples.</w:t>
-      </w:r>
-    </w:p>
-    <w:p>
-      <w:pPr>
-        <w:pStyle w:val="ListParagraph"/>
-        <w:ind w:left="1800"/>
-        <w:jc w:val="both"/>
-      </w:pPr>
-      <w:r>
-        <w:t>Now to select k closest points from the sample</w:t>
-      </w:r>
-      <w:r>
-        <w:t>,</w:t>
-      </w:r>
-      <w:r>
-        <w:t xml:space="preserve"> </w:t>
-      </w:r>
-      <w:r>
-        <w:t>need</w:t>
-      </w:r>
-      <w:r>
-        <w:t xml:space="preserve"> </w:t>
-      </w:r>
-      <w:proofErr w:type="gramStart"/>
-      <w:r>
-        <w:t>O(</w:t>
-      </w:r>
-      <w:proofErr w:type="gramEnd"/>
-      <w:r>
-        <w:t>n Log k)</w:t>
-      </w:r>
-      <w:r>
-        <w:t>, assuming max-heap is used to select k closest points.</w:t>
-      </w:r>
-    </w:p>
-    <w:p>
-      <w:pPr>
-        <w:pStyle w:val="ListParagraph"/>
-        <w:ind w:left="1800"/>
-        <w:jc w:val="both"/>
-      </w:pPr>
-      <w:r>
-        <w:t>Selecting label based on majority vote will take O(k).</w:t>
-      </w:r>
-    </w:p>
-    <w:p>
-      <w:pPr>
-        <w:pStyle w:val="ListParagraph"/>
-        <w:ind w:left="1800"/>
-        <w:jc w:val="both"/>
-      </w:pPr>
-      <w:r>
-        <w:t>Hence complexity will be O(n)+</w:t>
-      </w:r>
-      <w:proofErr w:type="gramStart"/>
-      <w:r>
-        <w:t>O(</w:t>
-      </w:r>
-      <w:proofErr w:type="gramEnd"/>
-      <w:r>
         <w:t>n Log k)+O(k). If k is negligible compared to n, then O(n).</w:t>
       </w:r>
-    </w:p>
-    <w:p>
-      <w:pPr>
-        <w:pStyle w:val="ListParagraph"/>
-        <w:numPr>
-          <w:ilvl w:val="0"/>
-          <w:numId w:val="6"/>
-        </w:numPr>
-        <w:jc w:val="both"/>
-      </w:pPr>
-      <w:r>
-        <w:t>SVM</w:t>
-      </w:r>
-    </w:p>
-    <w:p>
-      <w:pPr>
-        <w:pStyle w:val="ListParagraph"/>
-        <w:ind w:left="1800"/>
-        <w:jc w:val="both"/>
-      </w:pPr>
-      <w:r>
-        <w:t xml:space="preserve">Since w and b will already be estimated, when the new sample just calculate </w:t>
-      </w:r>
-      <w:proofErr w:type="spellStart"/>
-      <w:r>
-        <w:t>wX+b</w:t>
-      </w:r>
-      <w:proofErr w:type="spellEnd"/>
-      <w:r>
-        <w:t xml:space="preserve"> and based on that take decision. Hence just </w:t>
-      </w:r>
-      <w:proofErr w:type="gramStart"/>
-      <w:r>
-        <w:t>O(</w:t>
-      </w:r>
-      <w:proofErr w:type="gramEnd"/>
-      <w:r>
-        <w:t>1) for SVM.</w:t>
-      </w:r>
-    </w:p>
-    <w:p>
-      <w:pPr>
-        <w:pStyle w:val="ListParagraph"/>
-        <w:ind w:left="1440"/>
-        <w:jc w:val="both"/>
-      </w:pPr>
+      <w:bookmarkStart w:id="0" w:name="_GoBack"/>
+      <w:bookmarkEnd w:id="0"/>
     </w:p>
     <w:p>
       <w:pPr>
@@ -545,7 +453,6 @@
         <w:jc w:val="both"/>
       </w:pPr>
       <w:r>
-        <w:lastRenderedPageBreak/>
         <w:tab/>
         <w:t xml:space="preserve">difference = </w:t>
       </w:r>
@@ -773,6 +680,7 @@
         <w:jc w:val="both"/>
       </w:pPr>
       <w:r>
+        <w:lastRenderedPageBreak/>
         <w:tab/>
         <w:t>sort(</w:t>
       </w:r>

</xml_diff>